<commit_message>
Pattern State Machine pour le menu
</commit_message>
<xml_diff>
--- a/menu.docx
+++ b/menu.docx
@@ -30,10 +30,7 @@
     </w:p>
     <w:p>
       <w:r>
-        <w:t>-----</w:t>
-      </w:r>
-      <w:r>
-        <w:t xml:space="preserve"> Menu -----</w:t>
+        <w:t>----- Menu -----</w:t>
       </w:r>
     </w:p>
     <w:p>
@@ -80,7 +77,13 @@
     </w:p>
     <w:p>
       <w:r>
-        <w:t>3 - Retour</w:t>
+        <w:t xml:space="preserve">3 </w:t>
+      </w:r>
+      <w:r>
+        <w:t>–</w:t>
+      </w:r>
+      <w:r>
+        <w:t xml:space="preserve"> Retour</w:t>
       </w:r>
     </w:p>
     <w:p>
@@ -138,58 +141,116 @@
     </w:p>
     <w:p>
       <w:r>
-        <w:t xml:space="preserve">----- </w:t>
-      </w:r>
-      <w:r>
+        <w:t>----- 2 joueurs : 2</w:t>
+      </w:r>
+      <w:r>
+        <w:rPr>
+          <w:vertAlign w:val="superscript"/>
+        </w:rPr>
+        <w:t>ème</w:t>
+      </w:r>
+      <w:r>
+        <w:t xml:space="preserve"> joueur-----</w:t>
+      </w:r>
+    </w:p>
+    <w:p>
+      <w:r>
+        <w:t>1 – Joueur réél</w:t>
+      </w:r>
+    </w:p>
+    <w:p>
+      <w:r>
+        <w:t>2 – IA</w:t>
+      </w:r>
+    </w:p>
+    <w:p>
+      <w:r>
+        <w:t>3 – Retour</w:t>
+      </w:r>
+    </w:p>
+    <w:p>
+      <w:pPr>
+        <w:rPr>
+          <w:b/>
+          <w:u w:val="single"/>
+        </w:rPr>
+      </w:pPr>
+      <w:r>
+        <w:t xml:space="preserve">Votre choix ? </w:t>
+      </w:r>
+      <w:r>
+        <w:rPr>
+          <w:b/>
+          <w:u w:val="single"/>
+        </w:rPr>
         <w:t>2</w:t>
       </w:r>
-      <w:r>
-        <w:t xml:space="preserve"> joueurs : </w:t>
-      </w:r>
-      <w:r>
+    </w:p>
+    <w:p>
+      <w:pPr>
+        <w:rPr>
+          <w:color w:val="FF0000"/>
+        </w:rPr>
+      </w:pPr>
+      <w:r>
+        <w:rPr>
+          <w:color w:val="FF0000"/>
+        </w:rPr>
+        <w:t>Choix incorrect : Il reste encore 1 mois avant de mettre l’IA !!!!!!</w:t>
+      </w:r>
+    </w:p>
+    <w:p>
+      <w:r>
+        <w:t>----- 2 joueurs : 2</w:t>
+      </w:r>
+      <w:r>
+        <w:rPr>
+          <w:vertAlign w:val="superscript"/>
+        </w:rPr>
+        <w:t>ème</w:t>
+      </w:r>
+      <w:r>
+        <w:t xml:space="preserve"> joueur-----</w:t>
+      </w:r>
+    </w:p>
+    <w:p>
+      <w:r>
+        <w:t>1 – Joueur réél</w:t>
+      </w:r>
+    </w:p>
+    <w:p>
+      <w:r>
+        <w:t>2 – IA</w:t>
+      </w:r>
+    </w:p>
+    <w:p>
+      <w:r>
+        <w:t>3 – Retour</w:t>
+      </w:r>
+    </w:p>
+    <w:p>
+      <w:pPr>
+        <w:rPr>
+          <w:b/>
+          <w:u w:val="single"/>
+        </w:rPr>
+      </w:pPr>
+      <w:r>
+        <w:t xml:space="preserve">Votre choix ? </w:t>
+      </w:r>
+      <w:r>
+        <w:rPr>
+          <w:b/>
+          <w:u w:val="single"/>
+        </w:rPr>
         <w:t>2</w:t>
       </w:r>
       <w:r>
         <w:rPr>
-          <w:vertAlign w:val="superscript"/>
-        </w:rPr>
-        <w:t>ème</w:t>
-      </w:r>
-      <w:r>
-        <w:t xml:space="preserve"> joueur-----</w:t>
-      </w:r>
-    </w:p>
-    <w:p>
-      <w:r>
-        <w:t>1 – Joueur réél</w:t>
-      </w:r>
-    </w:p>
-    <w:p>
-      <w:r>
-        <w:t>2 – IA</w:t>
-      </w:r>
-    </w:p>
-    <w:p>
-      <w:r>
-        <w:t>3 – Retour</w:t>
-      </w:r>
-    </w:p>
-    <w:p>
-      <w:pPr>
-        <w:rPr>
-          <w:b/>
-          <w:u w:val="single"/>
-        </w:rPr>
-      </w:pPr>
-      <w:r>
-        <w:t xml:space="preserve">Votre choix ? </w:t>
-      </w:r>
-      <w:r>
-        <w:rPr>
-          <w:b/>
-          <w:u w:val="single"/>
-        </w:rPr>
-        <w:t>2</w:t>
+          <w:b/>
+          <w:u w:val="single"/>
+        </w:rPr>
+        <w:t xml:space="preserve"> </w:t>
       </w:r>
     </w:p>
     <w:p>
@@ -202,81 +263,8 @@
         <w:rPr>
           <w:color w:val="FF0000"/>
         </w:rPr>
-        <w:t>Choix incorrect : Il reste encore 1 mois avant de mettre l’IA !!!!!!</w:t>
-      </w:r>
-    </w:p>
-    <w:p>
-      <w:r>
-        <w:t>----- 2 joueurs : 2</w:t>
-      </w:r>
-      <w:r>
-        <w:rPr>
-          <w:vertAlign w:val="superscript"/>
-        </w:rPr>
-        <w:t>ème</w:t>
-      </w:r>
-      <w:r>
-        <w:t xml:space="preserve"> joueur-----</w:t>
-      </w:r>
-    </w:p>
-    <w:p>
-      <w:r>
-        <w:t>1 – Joueur réél</w:t>
-      </w:r>
-    </w:p>
-    <w:p>
-      <w:r>
-        <w:t>2 – IA</w:t>
-      </w:r>
-    </w:p>
-    <w:p>
-      <w:r>
-        <w:t>3 – Retour</w:t>
-      </w:r>
-    </w:p>
-    <w:p>
-      <w:pPr>
-        <w:rPr>
-          <w:b/>
-          <w:u w:val="single"/>
-        </w:rPr>
-      </w:pPr>
-      <w:r>
-        <w:t xml:space="preserve">Votre choix ? </w:t>
-      </w:r>
-      <w:r>
-        <w:rPr>
-          <w:b/>
-          <w:u w:val="single"/>
-        </w:rPr>
-        <w:t>2</w:t>
-      </w:r>
-      <w:r>
-        <w:rPr>
-          <w:b/>
-          <w:u w:val="single"/>
-        </w:rPr>
-        <w:t xml:space="preserve"> </w:t>
-      </w:r>
-    </w:p>
-    <w:p>
-      <w:pPr>
-        <w:rPr>
-          <w:color w:val="FF0000"/>
-        </w:rPr>
-      </w:pPr>
-      <w:r>
-        <w:rPr>
-          <w:color w:val="FF0000"/>
-        </w:rPr>
         <w:lastRenderedPageBreak/>
-        <w:t xml:space="preserve">Choix incorrect : </w:t>
-      </w:r>
-      <w:r>
-        <w:rPr>
-          <w:color w:val="FF0000"/>
-        </w:rPr>
-        <w:t>Pourquoi j’ai proposé 2....</w:t>
+        <w:t>Choix incorrect : Pourquoi j’ai proposé 2....</w:t>
       </w:r>
     </w:p>
     <w:p>
@@ -586,30 +574,63 @@
     </w:p>
     <w:p>
       <w:r>
-        <w:t>Quelle orientation ?</w:t>
+        <w:t xml:space="preserve">Quelle orientation ? </w:t>
+      </w:r>
+      <w:r>
+        <w:rPr>
+          <w:b/>
+          <w:u w:val="single"/>
+        </w:rPr>
+        <w:t>1</w:t>
+      </w:r>
+    </w:p>
+    <w:p>
+      <w:pPr>
+        <w:rPr>
+          <w:color w:val="FF0000"/>
+        </w:rPr>
+      </w:pPr>
+      <w:r>
+        <w:rPr>
+          <w:color w:val="FF0000"/>
+        </w:rPr>
+        <w:t xml:space="preserve">Ce mur ne peut être positionné à cet endroit. </w:t>
+      </w:r>
+    </w:p>
+    <w:p>
+      <w:r>
+        <w:t>----- Joueur 1 -----</w:t>
+      </w:r>
+    </w:p>
+    <w:p>
+      <w:r>
+        <w:t>1 – Se déplacer</w:t>
+      </w:r>
+    </w:p>
+    <w:p>
+      <w:r>
+        <w:t>2 – Poser un mur</w:t>
       </w:r>
       <w:r>
         <w:t xml:space="preserve"> </w:t>
       </w:r>
-      <w:r>
-        <w:rPr>
-          <w:b/>
-          <w:u w:val="single"/>
-        </w:rPr>
-        <w:t>1</w:t>
-      </w:r>
-    </w:p>
-    <w:p>
-      <w:pPr>
-        <w:rPr>
-          <w:color w:val="FF0000"/>
-        </w:rPr>
-      </w:pPr>
-      <w:r>
-        <w:rPr>
-          <w:color w:val="FF0000"/>
-        </w:rPr>
-        <w:t xml:space="preserve">Ce mur ne peut être positionné à cet endroit. </w:t>
+    </w:p>
+    <w:p>
+      <w:pPr>
+        <w:rPr>
+          <w:b/>
+          <w:u w:val="single"/>
+        </w:rPr>
+      </w:pPr>
+      <w:r>
+        <w:t xml:space="preserve">Votre choix ? </w:t>
+      </w:r>
+      <w:r>
+        <w:rPr>
+          <w:b/>
+          <w:u w:val="single"/>
+        </w:rPr>
+        <w:t>2</w:t>
       </w:r>
     </w:p>
     <w:p>
@@ -619,49 +640,7 @@
     </w:p>
     <w:p>
       <w:r>
-        <w:t>1 – Se déplacer</w:t>
-      </w:r>
-    </w:p>
-    <w:p>
-      <w:r>
-        <w:t>2 – Poser un mur</w:t>
-      </w:r>
-      <w:r>
-        <w:t xml:space="preserve"> </w:t>
-      </w:r>
-    </w:p>
-    <w:p>
-      <w:pPr>
-        <w:rPr>
-          <w:b/>
-          <w:u w:val="single"/>
-        </w:rPr>
-      </w:pPr>
-      <w:r>
-        <w:t xml:space="preserve">Votre choix ? </w:t>
-      </w:r>
-      <w:r>
-        <w:rPr>
-          <w:b/>
-          <w:u w:val="single"/>
-        </w:rPr>
-        <w:t>2</w:t>
-      </w:r>
-    </w:p>
-    <w:p>
-      <w:r>
-        <w:t>----- Joueur 1 -----</w:t>
-      </w:r>
-    </w:p>
-    <w:p>
-      <w:r>
-        <w:t>Le mur sera positionné e</w:t>
-      </w:r>
-      <w:r>
-        <w:t>n bas à droite de la case donnée</w:t>
-      </w:r>
-      <w:r>
-        <w:t>.</w:t>
+        <w:t>Le mur sera positionné en bas à droite de la case donnée.</w:t>
       </w:r>
     </w:p>
     <w:p>
@@ -733,10 +712,7 @@
         <w:t>#</w:t>
       </w:r>
       <w:r>
-        <w:t xml:space="preserve">                     2</w:t>
-      </w:r>
-      <w:r>
-        <w:t xml:space="preserve"> #####</w:t>
+        <w:t xml:space="preserve">                     2 #####</w:t>
       </w:r>
     </w:p>
     <w:p>
@@ -759,13 +735,7 @@
     </w:p>
     <w:p>
       <w:r>
-        <w:t>Pose un mur</w:t>
-      </w:r>
-      <w:r>
-        <w:t xml:space="preserve"> : </w:t>
-      </w:r>
-      <w:r>
-        <w:t>(3 ; 4) Horizontal</w:t>
+        <w:t>Pose un mur : (3 ; 4) Horizontal</w:t>
       </w:r>
     </w:p>
     <w:p>
@@ -831,24 +801,29 @@
       <w:pPr>
         <w:rPr>
           <w:b/>
+          <w:u w:val="single"/>
         </w:rPr>
       </w:pPr>
       <w:r>
         <w:t xml:space="preserve">Votre choix ? </w:t>
       </w:r>
-    </w:p>
-    <w:p>
+      <w:r>
+        <w:rPr>
+          <w:b/>
+          <w:u w:val="single"/>
+        </w:rPr>
+        <w:t>2</w:t>
+      </w:r>
+    </w:p>
+    <w:p>
+      <w:pPr>
+        <w:rPr>
+          <w:b/>
+          <w:u w:val="single"/>
+        </w:rPr>
+      </w:pPr>
       <w:bookmarkStart w:id="0" w:name="_GoBack"/>
       <w:bookmarkEnd w:id="0"/>
-    </w:p>
-    <w:p/>
-    <w:p>
-      <w:pPr>
-        <w:rPr>
-          <w:b/>
-          <w:u w:val="single"/>
-        </w:rPr>
-      </w:pPr>
     </w:p>
     <w:p/>
     <w:p/>

</xml_diff>

<commit_message>
Main menu + lancement de la partie
</commit_message>
<xml_diff>
--- a/menu.docx
+++ b/menu.docx
@@ -316,514 +316,588 @@
     </w:p>
     <w:p>
       <w:r>
-        <w:t>Lancement de la partie...</w:t>
-      </w:r>
-    </w:p>
-    <w:p>
-      <w:r>
-        <w:t>######################</w:t>
-      </w:r>
-    </w:p>
-    <w:p>
-      <w:r>
-        <w:t>#</w:t>
-      </w:r>
-      <w:r>
-        <w:t xml:space="preserve">                     2</w:t>
-      </w:r>
-    </w:p>
-    <w:p>
-      <w:r>
-        <w:t>#</w:t>
-      </w:r>
-      <w:r>
-        <w:t xml:space="preserve">                     1</w:t>
-      </w:r>
-    </w:p>
-    <w:p>
-      <w:r>
-        <w:t>######################</w:t>
-      </w:r>
-    </w:p>
-    <w:p>
-      <w:r>
-        <w:t>----- Joueur 1 -----</w:t>
-      </w:r>
-    </w:p>
-    <w:p>
-      <w:r>
-        <w:t>1 – Se déplacer</w:t>
-      </w:r>
-    </w:p>
-    <w:p>
-      <w:r>
-        <w:t>2 – Poser un mur</w:t>
-      </w:r>
-    </w:p>
-    <w:p>
-      <w:pPr>
-        <w:rPr>
-          <w:b/>
-          <w:u w:val="single"/>
-        </w:rPr>
-      </w:pPr>
-      <w:r>
-        <w:t xml:space="preserve">Votre choix ? </w:t>
-      </w:r>
-      <w:r>
-        <w:rPr>
-          <w:b/>
-          <w:u w:val="single"/>
-        </w:rPr>
-        <w:t>1</w:t>
-      </w:r>
-    </w:p>
-    <w:p>
-      <w:r>
-        <w:t>----- Joueur 1 -----</w:t>
-      </w:r>
-    </w:p>
-    <w:p>
-      <w:r>
-        <w:t>1 – Diagonale : Haut/Gauche</w:t>
-      </w:r>
-    </w:p>
-    <w:p>
-      <w:r>
-        <w:t>2 – Diagonale : Haut/Droite</w:t>
-      </w:r>
-    </w:p>
-    <w:p>
-      <w:r>
-        <w:t>3 – Gauche</w:t>
-      </w:r>
-    </w:p>
-    <w:p>
-      <w:r>
-        <w:t>4 – Droite</w:t>
-      </w:r>
-    </w:p>
-    <w:p>
-      <w:r>
-        <w:t>5 – Retour</w:t>
-      </w:r>
-    </w:p>
-    <w:p>
-      <w:r>
-        <w:t xml:space="preserve">Votre choix ? </w:t>
-      </w:r>
-      <w:r>
-        <w:rPr>
-          <w:b/>
-          <w:u w:val="single"/>
-        </w:rPr>
-        <w:t>3</w:t>
-      </w:r>
-    </w:p>
-    <w:p>
-      <w:r>
-        <w:t>######################</w:t>
-      </w:r>
-    </w:p>
-    <w:p>
-      <w:r>
-        <w:t>#</w:t>
-      </w:r>
-      <w:r>
-        <w:t xml:space="preserve">                     2</w:t>
-      </w:r>
-    </w:p>
-    <w:p>
-      <w:r>
-        <w:t>#</w:t>
-      </w:r>
-      <w:r>
-        <w:t xml:space="preserve">                     1</w:t>
-      </w:r>
-    </w:p>
-    <w:p>
-      <w:r>
-        <w:t>######################</w:t>
-      </w:r>
-    </w:p>
-    <w:p>
-      <w:r>
-        <w:t>----- Joueur 2 (IA) -----</w:t>
-      </w:r>
-    </w:p>
-    <w:p>
-      <w:r>
-        <w:lastRenderedPageBreak/>
-        <w:t>Se déplace : Bas</w:t>
-      </w:r>
-    </w:p>
-    <w:p>
-      <w:r>
-        <w:t>######################</w:t>
-      </w:r>
-    </w:p>
-    <w:p>
-      <w:r>
-        <w:t>#</w:t>
-      </w:r>
-      <w:r>
-        <w:t xml:space="preserve">                     2</w:t>
-      </w:r>
-    </w:p>
-    <w:p>
-      <w:r>
-        <w:t>#</w:t>
-      </w:r>
-      <w:r>
-        <w:t xml:space="preserve">                     1</w:t>
-      </w:r>
-    </w:p>
-    <w:p>
-      <w:r>
-        <w:t>######################</w:t>
-      </w:r>
-    </w:p>
-    <w:p>
-      <w:r>
-        <w:t>----- Joueur 1 -----</w:t>
-      </w:r>
-    </w:p>
-    <w:p>
-      <w:r>
-        <w:t>1 – Se déplacer</w:t>
-      </w:r>
-    </w:p>
-    <w:p>
-      <w:r>
-        <w:t>2 – Poser un mur</w:t>
-      </w:r>
-    </w:p>
-    <w:p>
-      <w:pPr>
-        <w:rPr>
-          <w:b/>
-          <w:u w:val="single"/>
-        </w:rPr>
-      </w:pPr>
-      <w:r>
-        <w:t xml:space="preserve">Votre choix ? </w:t>
-      </w:r>
-      <w:r>
-        <w:rPr>
-          <w:b/>
-          <w:u w:val="single"/>
-        </w:rPr>
-        <w:t>2</w:t>
-      </w:r>
-    </w:p>
-    <w:p>
-      <w:r>
-        <w:t>----- Joueur 1 -----</w:t>
-      </w:r>
-    </w:p>
-    <w:p>
-      <w:r>
-        <w:t>Le mur sera positionné en bas à droite de la case donnée.</w:t>
-      </w:r>
-    </w:p>
-    <w:p>
-      <w:pPr>
-        <w:rPr>
-          <w:b/>
-          <w:u w:val="single"/>
-        </w:rPr>
-      </w:pPr>
-      <w:r>
-        <w:t xml:space="preserve">Quelle colonne ? </w:t>
-      </w:r>
-      <w:r>
-        <w:rPr>
-          <w:b/>
-          <w:u w:val="single"/>
-        </w:rPr>
-        <w:t>4</w:t>
-      </w:r>
-    </w:p>
-    <w:p>
-      <w:pPr>
-        <w:rPr>
-          <w:b/>
-          <w:u w:val="single"/>
-        </w:rPr>
-      </w:pPr>
-      <w:r>
-        <w:t xml:space="preserve">Quelle ligne ? </w:t>
-      </w:r>
-      <w:r>
-        <w:rPr>
-          <w:b/>
-          <w:u w:val="single"/>
-        </w:rPr>
-        <w:t>4</w:t>
-      </w:r>
-    </w:p>
-    <w:p>
-      <w:r>
-        <w:t>1 – Vertical</w:t>
-      </w:r>
-    </w:p>
-    <w:p>
-      <w:r>
-        <w:t>2 – Horizontal</w:t>
-      </w:r>
-    </w:p>
-    <w:p>
-      <w:r>
-        <w:t xml:space="preserve">Quelle orientation ? </w:t>
-      </w:r>
-      <w:r>
-        <w:rPr>
-          <w:b/>
-          <w:u w:val="single"/>
-        </w:rPr>
-        <w:t>1</w:t>
-      </w:r>
-    </w:p>
-    <w:p>
-      <w:pPr>
-        <w:rPr>
-          <w:color w:val="FF0000"/>
-        </w:rPr>
-      </w:pPr>
-      <w:r>
-        <w:rPr>
-          <w:color w:val="FF0000"/>
-        </w:rPr>
-        <w:t xml:space="preserve">Ce mur ne peut être positionné à cet endroit. </w:t>
-      </w:r>
-    </w:p>
-    <w:p>
-      <w:r>
-        <w:t>----- Joueur 1 -----</w:t>
-      </w:r>
-    </w:p>
-    <w:p>
-      <w:r>
-        <w:t>1 – Se déplacer</w:t>
-      </w:r>
-    </w:p>
-    <w:p>
-      <w:r>
-        <w:t>2 – Poser un mur</w:t>
-      </w:r>
-      <w:r>
-        <w:t xml:space="preserve"> </w:t>
-      </w:r>
-    </w:p>
-    <w:p>
-      <w:pPr>
-        <w:rPr>
-          <w:b/>
-          <w:u w:val="single"/>
-        </w:rPr>
-      </w:pPr>
-      <w:r>
-        <w:t xml:space="preserve">Votre choix ? </w:t>
-      </w:r>
-      <w:r>
-        <w:rPr>
-          <w:b/>
-          <w:u w:val="single"/>
-        </w:rPr>
-        <w:t>2</w:t>
-      </w:r>
-    </w:p>
-    <w:p>
-      <w:r>
-        <w:t>----- Joueur 1 -----</w:t>
-      </w:r>
-    </w:p>
-    <w:p>
-      <w:r>
-        <w:t>Le mur sera positionné en bas à droite de la case donnée.</w:t>
-      </w:r>
-    </w:p>
-    <w:p>
-      <w:pPr>
-        <w:rPr>
-          <w:b/>
-          <w:u w:val="single"/>
-        </w:rPr>
-      </w:pPr>
-      <w:r>
-        <w:t xml:space="preserve">Quelle colonne ? </w:t>
-      </w:r>
-      <w:r>
-        <w:rPr>
-          <w:b/>
-          <w:u w:val="single"/>
-        </w:rPr>
-        <w:t>4</w:t>
-      </w:r>
-    </w:p>
-    <w:p>
-      <w:pPr>
-        <w:rPr>
-          <w:b/>
-          <w:u w:val="single"/>
-        </w:rPr>
-      </w:pPr>
-      <w:r>
-        <w:t xml:space="preserve">Quelle ligne ? </w:t>
-      </w:r>
-      <w:r>
-        <w:rPr>
-          <w:b/>
-          <w:u w:val="single"/>
-        </w:rPr>
-        <w:t>5</w:t>
-      </w:r>
-    </w:p>
-    <w:p>
-      <w:r>
-        <w:t>1 – Vertical</w:t>
-      </w:r>
-    </w:p>
-    <w:p>
-      <w:r>
-        <w:t>2 – Horizontal</w:t>
-      </w:r>
-    </w:p>
-    <w:p>
-      <w:r>
-        <w:lastRenderedPageBreak/>
-        <w:t xml:space="preserve">Quelle orientation ? </w:t>
-      </w:r>
-      <w:r>
-        <w:rPr>
-          <w:b/>
-          <w:u w:val="single"/>
-        </w:rPr>
-        <w:t>1</w:t>
-      </w:r>
-    </w:p>
-    <w:p>
-      <w:r>
-        <w:t>######################</w:t>
-      </w:r>
-    </w:p>
-    <w:p>
-      <w:r>
-        <w:t>#</w:t>
-      </w:r>
-      <w:r>
-        <w:t xml:space="preserve">                     2 #####</w:t>
-      </w:r>
-    </w:p>
-    <w:p>
-      <w:r>
-        <w:t>#</w:t>
-      </w:r>
-      <w:r>
-        <w:t xml:space="preserve">                     1</w:t>
-      </w:r>
-    </w:p>
-    <w:p>
-      <w:r>
-        <w:t>######################</w:t>
-      </w:r>
-    </w:p>
-    <w:p>
-      <w:r>
-        <w:t>----- Joueur 2 (IA) -----</w:t>
-      </w:r>
-    </w:p>
-    <w:p>
-      <w:r>
-        <w:t>Pose un mur : (3 ; 4) Horizontal</w:t>
-      </w:r>
-    </w:p>
-    <w:p>
-      <w:r>
-        <w:t>######################</w:t>
-      </w:r>
-    </w:p>
-    <w:p>
-      <w:r>
-        <w:t>#</w:t>
-      </w:r>
-      <w:r>
-        <w:t xml:space="preserve">                     2 #####</w:t>
-      </w:r>
-    </w:p>
-    <w:p>
-      <w:r>
-        <w:t>#</w:t>
-      </w:r>
-      <w:r>
-        <w:t xml:space="preserve">                     1</w:t>
-      </w:r>
-    </w:p>
-    <w:p>
-      <w:r>
-        <w:t>######################</w:t>
-      </w:r>
-    </w:p>
-    <w:p>
-      <w:r>
-        <w:t>----- Fin de partie -----</w:t>
-      </w:r>
-    </w:p>
-    <w:p>
-      <w:r>
-        <w:t>Félicitations au Joueur 2 qui gagne !</w:t>
-      </w:r>
-    </w:p>
-    <w:p>
-      <w:r>
-        <w:t>Bouh le looser Joueur 1 !</w:t>
-      </w:r>
-      <w:r>
-        <w:t xml:space="preserve"> </w:t>
-      </w:r>
-    </w:p>
-    <w:p>
-      <w:r>
-        <w:t>----- Menu -----</w:t>
-      </w:r>
-    </w:p>
-    <w:p>
-      <w:r>
-        <w:t>1 – Jouer</w:t>
-      </w:r>
-    </w:p>
-    <w:p>
-      <w:r>
-        <w:t>2 – Quitter</w:t>
-      </w:r>
-    </w:p>
-    <w:p>
-      <w:pPr>
-        <w:rPr>
-          <w:b/>
-          <w:u w:val="single"/>
-        </w:rPr>
-      </w:pPr>
-      <w:r>
-        <w:t xml:space="preserve">Votre choix ? </w:t>
-      </w:r>
-      <w:r>
-        <w:rPr>
-          <w:b/>
-          <w:u w:val="single"/>
-        </w:rPr>
-        <w:t>2</w:t>
-      </w:r>
-    </w:p>
-    <w:p>
-      <w:pPr>
-        <w:rPr>
-          <w:b/>
-          <w:u w:val="single"/>
-        </w:rPr>
-      </w:pPr>
+        <w:t xml:space="preserve">----- </w:t>
+      </w:r>
+      <w:r>
+        <w:t xml:space="preserve">Taille du plateau </w:t>
+      </w:r>
+      <w:r>
+        <w:t>-----</w:t>
+      </w:r>
+    </w:p>
+    <w:p>
+      <w:r>
+        <w:t>0 – Retour</w:t>
+      </w:r>
+    </w:p>
+    <w:p>
+      <w:r>
+        <w:t xml:space="preserve">Entrez la taille impaire </w:t>
+      </w:r>
       <w:bookmarkStart w:id="0" w:name="_GoBack"/>
       <w:bookmarkEnd w:id="0"/>
+      <w:r>
+        <w:t>du plateau [5-19]</w:t>
+      </w:r>
+    </w:p>
+    <w:p>
+      <w:pPr>
+        <w:rPr>
+          <w:b/>
+          <w:u w:val="single"/>
+        </w:rPr>
+      </w:pPr>
+      <w:r>
+        <w:t xml:space="preserve">Votre choix ? </w:t>
+      </w:r>
+      <w:r>
+        <w:rPr>
+          <w:b/>
+          <w:u w:val="single"/>
+        </w:rPr>
+        <w:t>1</w:t>
+      </w:r>
+    </w:p>
+    <w:p>
+      <w:pPr>
+        <w:rPr>
+          <w:b/>
+          <w:u w:val="single"/>
+        </w:rPr>
+      </w:pPr>
+    </w:p>
+    <w:p>
+      <w:pPr>
+        <w:rPr>
+          <w:b/>
+          <w:u w:val="single"/>
+        </w:rPr>
+      </w:pPr>
+    </w:p>
+    <w:p>
+      <w:pPr>
+        <w:rPr>
+          <w:b/>
+          <w:u w:val="single"/>
+        </w:rPr>
+      </w:pPr>
+    </w:p>
+    <w:p>
+      <w:pPr>
+        <w:rPr>
+          <w:b/>
+          <w:u w:val="single"/>
+        </w:rPr>
+      </w:pPr>
+    </w:p>
+    <w:p>
+      <w:r>
+        <w:t>Lancement de la partie...</w:t>
+      </w:r>
+    </w:p>
+    <w:p>
+      <w:r>
+        <w:t>######################</w:t>
+      </w:r>
+    </w:p>
+    <w:p>
+      <w:r>
+        <w:t>#</w:t>
+      </w:r>
+      <w:r>
+        <w:t xml:space="preserve">                     2</w:t>
+      </w:r>
+    </w:p>
+    <w:p>
+      <w:r>
+        <w:t>#</w:t>
+      </w:r>
+      <w:r>
+        <w:t xml:space="preserve">                     1</w:t>
+      </w:r>
+    </w:p>
+    <w:p>
+      <w:r>
+        <w:t>######################</w:t>
+      </w:r>
+    </w:p>
+    <w:p>
+      <w:r>
+        <w:t>----- Joueur 1 -----</w:t>
+      </w:r>
+    </w:p>
+    <w:p>
+      <w:r>
+        <w:t>1 – Se déplacer</w:t>
+      </w:r>
+    </w:p>
+    <w:p>
+      <w:r>
+        <w:t>2 – Poser un mur</w:t>
+      </w:r>
+    </w:p>
+    <w:p>
+      <w:pPr>
+        <w:rPr>
+          <w:b/>
+          <w:u w:val="single"/>
+        </w:rPr>
+      </w:pPr>
+      <w:r>
+        <w:t xml:space="preserve">Votre choix ? </w:t>
+      </w:r>
+      <w:r>
+        <w:rPr>
+          <w:b/>
+          <w:u w:val="single"/>
+        </w:rPr>
+        <w:t>1</w:t>
+      </w:r>
+    </w:p>
+    <w:p>
+      <w:r>
+        <w:t>----- Joueur 1 -----</w:t>
+      </w:r>
+    </w:p>
+    <w:p>
+      <w:r>
+        <w:t>1 – Diagonale : Haut/Gauche</w:t>
+      </w:r>
+    </w:p>
+    <w:p>
+      <w:r>
+        <w:t>2 – Diagonale : Haut/Droite</w:t>
+      </w:r>
+    </w:p>
+    <w:p>
+      <w:r>
+        <w:t>3 – Gauche</w:t>
+      </w:r>
+    </w:p>
+    <w:p>
+      <w:r>
+        <w:lastRenderedPageBreak/>
+        <w:t>4 – Droite</w:t>
+      </w:r>
+    </w:p>
+    <w:p>
+      <w:r>
+        <w:t>5 – Retour</w:t>
+      </w:r>
+    </w:p>
+    <w:p>
+      <w:r>
+        <w:t xml:space="preserve">Votre choix ? </w:t>
+      </w:r>
+      <w:r>
+        <w:rPr>
+          <w:b/>
+          <w:u w:val="single"/>
+        </w:rPr>
+        <w:t>3</w:t>
+      </w:r>
+    </w:p>
+    <w:p>
+      <w:r>
+        <w:t>######################</w:t>
+      </w:r>
+    </w:p>
+    <w:p>
+      <w:r>
+        <w:t>#</w:t>
+      </w:r>
+      <w:r>
+        <w:t xml:space="preserve">                     2</w:t>
+      </w:r>
+    </w:p>
+    <w:p>
+      <w:r>
+        <w:t>#</w:t>
+      </w:r>
+      <w:r>
+        <w:t xml:space="preserve">                     1</w:t>
+      </w:r>
+    </w:p>
+    <w:p>
+      <w:r>
+        <w:t>######################</w:t>
+      </w:r>
+    </w:p>
+    <w:p>
+      <w:r>
+        <w:t>----- Joueur 2 (IA) -----</w:t>
+      </w:r>
+    </w:p>
+    <w:p>
+      <w:r>
+        <w:t>Se déplace : Bas</w:t>
+      </w:r>
+    </w:p>
+    <w:p>
+      <w:r>
+        <w:t>######################</w:t>
+      </w:r>
+    </w:p>
+    <w:p>
+      <w:r>
+        <w:t>#</w:t>
+      </w:r>
+      <w:r>
+        <w:t xml:space="preserve">                     2</w:t>
+      </w:r>
+    </w:p>
+    <w:p>
+      <w:r>
+        <w:t>#</w:t>
+      </w:r>
+      <w:r>
+        <w:t xml:space="preserve">                     1</w:t>
+      </w:r>
+    </w:p>
+    <w:p>
+      <w:r>
+        <w:t>######################</w:t>
+      </w:r>
+    </w:p>
+    <w:p>
+      <w:r>
+        <w:t>----- Joueur 1 -----</w:t>
+      </w:r>
+    </w:p>
+    <w:p>
+      <w:r>
+        <w:t>1 – Se déplacer</w:t>
+      </w:r>
+    </w:p>
+    <w:p>
+      <w:r>
+        <w:t>2 – Poser un mur</w:t>
+      </w:r>
+    </w:p>
+    <w:p>
+      <w:pPr>
+        <w:rPr>
+          <w:b/>
+          <w:u w:val="single"/>
+        </w:rPr>
+      </w:pPr>
+      <w:r>
+        <w:t xml:space="preserve">Votre choix ? </w:t>
+      </w:r>
+      <w:r>
+        <w:rPr>
+          <w:b/>
+          <w:u w:val="single"/>
+        </w:rPr>
+        <w:t>2</w:t>
+      </w:r>
+    </w:p>
+    <w:p>
+      <w:r>
+        <w:t>----- Joueur 1 -----</w:t>
+      </w:r>
+    </w:p>
+    <w:p>
+      <w:r>
+        <w:t>Le mur sera positionné en bas à droite de la case donnée.</w:t>
+      </w:r>
+    </w:p>
+    <w:p>
+      <w:pPr>
+        <w:rPr>
+          <w:b/>
+          <w:u w:val="single"/>
+        </w:rPr>
+      </w:pPr>
+      <w:r>
+        <w:t xml:space="preserve">Quelle colonne ? </w:t>
+      </w:r>
+      <w:r>
+        <w:rPr>
+          <w:b/>
+          <w:u w:val="single"/>
+        </w:rPr>
+        <w:t>4</w:t>
+      </w:r>
+    </w:p>
+    <w:p>
+      <w:pPr>
+        <w:rPr>
+          <w:b/>
+          <w:u w:val="single"/>
+        </w:rPr>
+      </w:pPr>
+      <w:r>
+        <w:t xml:space="preserve">Quelle ligne ? </w:t>
+      </w:r>
+      <w:r>
+        <w:rPr>
+          <w:b/>
+          <w:u w:val="single"/>
+        </w:rPr>
+        <w:t>4</w:t>
+      </w:r>
+    </w:p>
+    <w:p>
+      <w:r>
+        <w:t>1 – Vertical</w:t>
+      </w:r>
+    </w:p>
+    <w:p>
+      <w:r>
+        <w:t>2 – Horizontal</w:t>
+      </w:r>
+    </w:p>
+    <w:p>
+      <w:r>
+        <w:t xml:space="preserve">Quelle orientation ? </w:t>
+      </w:r>
+      <w:r>
+        <w:rPr>
+          <w:b/>
+          <w:u w:val="single"/>
+        </w:rPr>
+        <w:t>1</w:t>
+      </w:r>
+    </w:p>
+    <w:p>
+      <w:pPr>
+        <w:rPr>
+          <w:color w:val="FF0000"/>
+        </w:rPr>
+      </w:pPr>
+      <w:r>
+        <w:rPr>
+          <w:color w:val="FF0000"/>
+        </w:rPr>
+        <w:t xml:space="preserve">Ce mur ne peut être positionné à cet endroit. </w:t>
+      </w:r>
+    </w:p>
+    <w:p>
+      <w:r>
+        <w:t>----- Joueur 1 -----</w:t>
+      </w:r>
+    </w:p>
+    <w:p>
+      <w:r>
+        <w:t>1 – Se déplacer</w:t>
+      </w:r>
+    </w:p>
+    <w:p>
+      <w:r>
+        <w:lastRenderedPageBreak/>
+        <w:t>2 – Poser un mur</w:t>
+      </w:r>
+      <w:r>
+        <w:t xml:space="preserve"> </w:t>
+      </w:r>
+    </w:p>
+    <w:p>
+      <w:pPr>
+        <w:rPr>
+          <w:b/>
+          <w:u w:val="single"/>
+        </w:rPr>
+      </w:pPr>
+      <w:r>
+        <w:t xml:space="preserve">Votre choix ? </w:t>
+      </w:r>
+      <w:r>
+        <w:rPr>
+          <w:b/>
+          <w:u w:val="single"/>
+        </w:rPr>
+        <w:t>2</w:t>
+      </w:r>
+    </w:p>
+    <w:p>
+      <w:r>
+        <w:t>----- Joueur 1 -----</w:t>
+      </w:r>
+    </w:p>
+    <w:p>
+      <w:r>
+        <w:t>Le mur sera positionné en bas à droite de la case donnée.</w:t>
+      </w:r>
+    </w:p>
+    <w:p>
+      <w:pPr>
+        <w:rPr>
+          <w:b/>
+          <w:u w:val="single"/>
+        </w:rPr>
+      </w:pPr>
+      <w:r>
+        <w:t xml:space="preserve">Quelle colonne ? </w:t>
+      </w:r>
+      <w:r>
+        <w:rPr>
+          <w:b/>
+          <w:u w:val="single"/>
+        </w:rPr>
+        <w:t>4</w:t>
+      </w:r>
+    </w:p>
+    <w:p>
+      <w:pPr>
+        <w:rPr>
+          <w:b/>
+          <w:u w:val="single"/>
+        </w:rPr>
+      </w:pPr>
+      <w:r>
+        <w:t xml:space="preserve">Quelle ligne ? </w:t>
+      </w:r>
+      <w:r>
+        <w:rPr>
+          <w:b/>
+          <w:u w:val="single"/>
+        </w:rPr>
+        <w:t>5</w:t>
+      </w:r>
+    </w:p>
+    <w:p>
+      <w:r>
+        <w:t>1 – Vertical</w:t>
+      </w:r>
+    </w:p>
+    <w:p>
+      <w:r>
+        <w:t>2 – Horizontal</w:t>
+      </w:r>
+    </w:p>
+    <w:p>
+      <w:r>
+        <w:t xml:space="preserve">Quelle orientation ? </w:t>
+      </w:r>
+      <w:r>
+        <w:rPr>
+          <w:b/>
+          <w:u w:val="single"/>
+        </w:rPr>
+        <w:t>1</w:t>
+      </w:r>
+    </w:p>
+    <w:p>
+      <w:r>
+        <w:t>######################</w:t>
+      </w:r>
+    </w:p>
+    <w:p>
+      <w:r>
+        <w:t>#</w:t>
+      </w:r>
+      <w:r>
+        <w:t xml:space="preserve">                     2 #####</w:t>
+      </w:r>
+    </w:p>
+    <w:p>
+      <w:r>
+        <w:t>#</w:t>
+      </w:r>
+      <w:r>
+        <w:t xml:space="preserve">                     1</w:t>
+      </w:r>
+    </w:p>
+    <w:p>
+      <w:r>
+        <w:t>######################</w:t>
+      </w:r>
+    </w:p>
+    <w:p>
+      <w:r>
+        <w:t>----- Joueur 2 (IA) -----</w:t>
+      </w:r>
+    </w:p>
+    <w:p>
+      <w:r>
+        <w:t>Pose un mur : (3 ; 4) Horizontal</w:t>
+      </w:r>
+    </w:p>
+    <w:p>
+      <w:r>
+        <w:t>######################</w:t>
+      </w:r>
+    </w:p>
+    <w:p>
+      <w:r>
+        <w:t>#</w:t>
+      </w:r>
+      <w:r>
+        <w:t xml:space="preserve">                     2 #####</w:t>
+      </w:r>
+    </w:p>
+    <w:p>
+      <w:r>
+        <w:t>#</w:t>
+      </w:r>
+      <w:r>
+        <w:t xml:space="preserve">                     1</w:t>
+      </w:r>
+    </w:p>
+    <w:p>
+      <w:r>
+        <w:t>######################</w:t>
+      </w:r>
+    </w:p>
+    <w:p>
+      <w:r>
+        <w:t>----- Fin de partie -----</w:t>
+      </w:r>
+    </w:p>
+    <w:p>
+      <w:r>
+        <w:t>Félicitations au Joueur 2 qui gagne !</w:t>
+      </w:r>
+    </w:p>
+    <w:p>
+      <w:r>
+        <w:t>Bouh le looser Joueur 1 !</w:t>
+      </w:r>
+      <w:r>
+        <w:t xml:space="preserve"> </w:t>
+      </w:r>
+    </w:p>
+    <w:p>
+      <w:r>
+        <w:t>----- Menu -----</w:t>
+      </w:r>
+    </w:p>
+    <w:p>
+      <w:r>
+        <w:t>1 – Jouer</w:t>
+      </w:r>
+    </w:p>
+    <w:p>
+      <w:r>
+        <w:t>2 – Quitter</w:t>
+      </w:r>
+    </w:p>
+    <w:p>
+      <w:pPr>
+        <w:rPr>
+          <w:b/>
+          <w:u w:val="single"/>
+        </w:rPr>
+      </w:pPr>
+      <w:r>
+        <w:t xml:space="preserve">Votre choix ? </w:t>
+      </w:r>
+      <w:r>
+        <w:rPr>
+          <w:b/>
+          <w:u w:val="single"/>
+        </w:rPr>
+        <w:t>2</w:t>
+      </w:r>
+    </w:p>
+    <w:p>
+      <w:pPr>
+        <w:rPr>
+          <w:b/>
+          <w:u w:val="single"/>
+        </w:rPr>
+      </w:pPr>
     </w:p>
     <w:p/>
     <w:p/>

</xml_diff>

<commit_message>
Pattern Observer + découplage Vues
</commit_message>
<xml_diff>
--- a/menu.docx
+++ b/menu.docx
@@ -332,21 +332,67 @@
     </w:p>
     <w:p>
       <w:r>
-        <w:t xml:space="preserve">Entrez la taille impaire </w:t>
+        <w:t>Entrez la taille du plateau [5-19]</w:t>
+      </w:r>
+      <w:r>
+        <w:t> :</w:t>
+      </w:r>
+    </w:p>
+    <w:p>
+      <w:pPr>
+        <w:rPr>
+          <w:b/>
+          <w:u w:val="single"/>
+        </w:rPr>
+      </w:pPr>
+      <w:r>
+        <w:t>Votre réponse</w:t>
+      </w:r>
+      <w:r>
+        <w:t xml:space="preserve"> ? </w:t>
+      </w:r>
+      <w:r>
+        <w:rPr>
+          <w:b/>
+          <w:u w:val="single"/>
+        </w:rPr>
+        <w:t>7</w:t>
+      </w:r>
+    </w:p>
+    <w:p>
+      <w:r>
+        <w:t xml:space="preserve">----- </w:t>
+      </w:r>
+      <w:r>
+        <w:t>Résumé</w:t>
+      </w:r>
+      <w:r>
+        <w:t xml:space="preserve"> -----</w:t>
+      </w:r>
+    </w:p>
+    <w:p>
+      <w:r>
+        <w:t>2 Joueurs : Réél, IA</w:t>
+      </w:r>
+    </w:p>
+    <w:p>
+      <w:r>
+        <w:t>Taille du plateau : 7</w:t>
       </w:r>
       <w:bookmarkStart w:id="0" w:name="_GoBack"/>
       <w:bookmarkEnd w:id="0"/>
-      <w:r>
-        <w:t>du plateau [5-19]</w:t>
-      </w:r>
-    </w:p>
-    <w:p>
-      <w:pPr>
-        <w:rPr>
-          <w:b/>
-          <w:u w:val="single"/>
-        </w:rPr>
-      </w:pPr>
+    </w:p>
+    <w:p>
+      <w:r>
+        <w:t>1 – Lancer la partie</w:t>
+      </w:r>
+    </w:p>
+    <w:p>
+      <w:r>
+        <w:t>2 – Retour</w:t>
+      </w:r>
+    </w:p>
+    <w:p>
       <w:r>
         <w:t xml:space="preserve">Votre choix ? </w:t>
       </w:r>
@@ -359,38 +405,6 @@
       </w:r>
     </w:p>
     <w:p>
-      <w:pPr>
-        <w:rPr>
-          <w:b/>
-          <w:u w:val="single"/>
-        </w:rPr>
-      </w:pPr>
-    </w:p>
-    <w:p>
-      <w:pPr>
-        <w:rPr>
-          <w:b/>
-          <w:u w:val="single"/>
-        </w:rPr>
-      </w:pPr>
-    </w:p>
-    <w:p>
-      <w:pPr>
-        <w:rPr>
-          <w:b/>
-          <w:u w:val="single"/>
-        </w:rPr>
-      </w:pPr>
-    </w:p>
-    <w:p>
-      <w:pPr>
-        <w:rPr>
-          <w:b/>
-          <w:u w:val="single"/>
-        </w:rPr>
-      </w:pPr>
-    </w:p>
-    <w:p>
       <w:r>
         <w:t>Lancement de la partie...</w:t>
       </w:r>
@@ -466,6 +480,7 @@
     </w:p>
     <w:p>
       <w:r>
+        <w:lastRenderedPageBreak/>
         <w:t>2 – Diagonale : Haut/Droite</w:t>
       </w:r>
     </w:p>
@@ -476,16 +491,228 @@
     </w:p>
     <w:p>
       <w:r>
+        <w:t>4 – Droite</w:t>
+      </w:r>
+    </w:p>
+    <w:p>
+      <w:r>
+        <w:t>5 – Retour</w:t>
+      </w:r>
+    </w:p>
+    <w:p>
+      <w:r>
+        <w:t xml:space="preserve">Votre choix ? </w:t>
+      </w:r>
+      <w:r>
+        <w:rPr>
+          <w:b/>
+          <w:u w:val="single"/>
+        </w:rPr>
+        <w:t>3</w:t>
+      </w:r>
+    </w:p>
+    <w:p>
+      <w:r>
+        <w:t>######################</w:t>
+      </w:r>
+    </w:p>
+    <w:p>
+      <w:r>
+        <w:t>#</w:t>
+      </w:r>
+      <w:r>
+        <w:t xml:space="preserve">                     2</w:t>
+      </w:r>
+    </w:p>
+    <w:p>
+      <w:r>
+        <w:t>#</w:t>
+      </w:r>
+      <w:r>
+        <w:t xml:space="preserve">                     1</w:t>
+      </w:r>
+    </w:p>
+    <w:p>
+      <w:r>
+        <w:t>######################</w:t>
+      </w:r>
+    </w:p>
+    <w:p>
+      <w:r>
+        <w:t>----- Joueur 2 (IA) -----</w:t>
+      </w:r>
+    </w:p>
+    <w:p>
+      <w:r>
+        <w:t>Se déplace : Bas</w:t>
+      </w:r>
+    </w:p>
+    <w:p>
+      <w:r>
+        <w:t>######################</w:t>
+      </w:r>
+    </w:p>
+    <w:p>
+      <w:r>
+        <w:t>#</w:t>
+      </w:r>
+      <w:r>
+        <w:t xml:space="preserve">                     2</w:t>
+      </w:r>
+    </w:p>
+    <w:p>
+      <w:r>
+        <w:t>#</w:t>
+      </w:r>
+      <w:r>
+        <w:t xml:space="preserve">                     1</w:t>
+      </w:r>
+    </w:p>
+    <w:p>
+      <w:r>
+        <w:t>######################</w:t>
+      </w:r>
+    </w:p>
+    <w:p>
+      <w:r>
+        <w:t>----- Joueur 1 -----</w:t>
+      </w:r>
+    </w:p>
+    <w:p>
+      <w:r>
+        <w:t>1 – Se déplacer</w:t>
+      </w:r>
+    </w:p>
+    <w:p>
+      <w:r>
+        <w:t>2 – Poser un mur</w:t>
+      </w:r>
+    </w:p>
+    <w:p>
+      <w:pPr>
+        <w:rPr>
+          <w:b/>
+          <w:u w:val="single"/>
+        </w:rPr>
+      </w:pPr>
+      <w:r>
+        <w:t xml:space="preserve">Votre choix ? </w:t>
+      </w:r>
+      <w:r>
+        <w:rPr>
+          <w:b/>
+          <w:u w:val="single"/>
+        </w:rPr>
+        <w:t>2</w:t>
+      </w:r>
+    </w:p>
+    <w:p>
+      <w:r>
+        <w:t>----- Joueur 1 -----</w:t>
+      </w:r>
+    </w:p>
+    <w:p>
+      <w:r>
+        <w:t>Le mur sera positionné en bas à droite de la case donnée.</w:t>
+      </w:r>
+    </w:p>
+    <w:p>
+      <w:pPr>
+        <w:rPr>
+          <w:b/>
+          <w:u w:val="single"/>
+        </w:rPr>
+      </w:pPr>
+      <w:r>
+        <w:t xml:space="preserve">Quelle colonne ? </w:t>
+      </w:r>
+      <w:r>
+        <w:rPr>
+          <w:b/>
+          <w:u w:val="single"/>
+        </w:rPr>
+        <w:t>4</w:t>
+      </w:r>
+    </w:p>
+    <w:p>
+      <w:pPr>
+        <w:rPr>
+          <w:b/>
+          <w:u w:val="single"/>
+        </w:rPr>
+      </w:pPr>
+      <w:r>
+        <w:t xml:space="preserve">Quelle ligne ? </w:t>
+      </w:r>
+      <w:r>
+        <w:rPr>
+          <w:b/>
+          <w:u w:val="single"/>
+        </w:rPr>
+        <w:t>4</w:t>
+      </w:r>
+    </w:p>
+    <w:p>
+      <w:r>
+        <w:t>1 – Vertical</w:t>
+      </w:r>
+    </w:p>
+    <w:p>
+      <w:r>
+        <w:t>2 – Horizontal</w:t>
+      </w:r>
+    </w:p>
+    <w:p>
+      <w:r>
+        <w:t xml:space="preserve">Quelle orientation ? </w:t>
+      </w:r>
+      <w:r>
+        <w:rPr>
+          <w:b/>
+          <w:u w:val="single"/>
+        </w:rPr>
+        <w:t>1</w:t>
+      </w:r>
+    </w:p>
+    <w:p>
+      <w:pPr>
+        <w:rPr>
+          <w:color w:val="FF0000"/>
+        </w:rPr>
+      </w:pPr>
+      <w:r>
+        <w:rPr>
+          <w:color w:val="FF0000"/>
+        </w:rPr>
+        <w:t xml:space="preserve">Ce mur ne peut être positionné à cet endroit. </w:t>
+      </w:r>
+    </w:p>
+    <w:p>
+      <w:r>
         <w:lastRenderedPageBreak/>
-        <w:t>4 – Droite</w:t>
-      </w:r>
-    </w:p>
-    <w:p>
-      <w:r>
-        <w:t>5 – Retour</w:t>
-      </w:r>
-    </w:p>
-    <w:p>
+        <w:t>----- Joueur 1 -----</w:t>
+      </w:r>
+    </w:p>
+    <w:p>
+      <w:r>
+        <w:t>1 – Se déplacer</w:t>
+      </w:r>
+    </w:p>
+    <w:p>
+      <w:r>
+        <w:t>2 – Poser un mur</w:t>
+      </w:r>
+      <w:r>
+        <w:t xml:space="preserve"> </w:t>
+      </w:r>
+    </w:p>
+    <w:p>
+      <w:pPr>
+        <w:rPr>
+          <w:b/>
+          <w:u w:val="single"/>
+        </w:rPr>
+      </w:pPr>
       <w:r>
         <w:t xml:space="preserve">Votre choix ? </w:t>
       </w:r>
@@ -494,7 +721,75 @@
           <w:b/>
           <w:u w:val="single"/>
         </w:rPr>
-        <w:t>3</w:t>
+        <w:t>2</w:t>
+      </w:r>
+    </w:p>
+    <w:p>
+      <w:r>
+        <w:t>----- Joueur 1 -----</w:t>
+      </w:r>
+    </w:p>
+    <w:p>
+      <w:r>
+        <w:t>Le mur sera positionné en bas à droite de la case donnée.</w:t>
+      </w:r>
+    </w:p>
+    <w:p>
+      <w:pPr>
+        <w:rPr>
+          <w:b/>
+          <w:u w:val="single"/>
+        </w:rPr>
+      </w:pPr>
+      <w:r>
+        <w:t xml:space="preserve">Quelle colonne ? </w:t>
+      </w:r>
+      <w:r>
+        <w:rPr>
+          <w:b/>
+          <w:u w:val="single"/>
+        </w:rPr>
+        <w:t>4</w:t>
+      </w:r>
+    </w:p>
+    <w:p>
+      <w:pPr>
+        <w:rPr>
+          <w:b/>
+          <w:u w:val="single"/>
+        </w:rPr>
+      </w:pPr>
+      <w:r>
+        <w:t xml:space="preserve">Quelle ligne ? </w:t>
+      </w:r>
+      <w:r>
+        <w:rPr>
+          <w:b/>
+          <w:u w:val="single"/>
+        </w:rPr>
+        <w:t>5</w:t>
+      </w:r>
+    </w:p>
+    <w:p>
+      <w:r>
+        <w:t>1 – Vertical</w:t>
+      </w:r>
+    </w:p>
+    <w:p>
+      <w:r>
+        <w:t>2 – Horizontal</w:t>
+      </w:r>
+    </w:p>
+    <w:p>
+      <w:r>
+        <w:t xml:space="preserve">Quelle orientation ? </w:t>
+      </w:r>
+      <w:r>
+        <w:rPr>
+          <w:b/>
+          <w:u w:val="single"/>
+        </w:rPr>
+        <w:t>1</w:t>
       </w:r>
     </w:p>
     <w:p>
@@ -507,7 +802,7 @@
         <w:t>#</w:t>
       </w:r>
       <w:r>
-        <w:t xml:space="preserve">                     2</w:t>
+        <w:t xml:space="preserve">                     2 #####</w:t>
       </w:r>
     </w:p>
     <w:p>
@@ -530,7 +825,7 @@
     </w:p>
     <w:p>
       <w:r>
-        <w:t>Se déplace : Bas</w:t>
+        <w:t>Pose un mur : (3 ; 4) Horizontal</w:t>
       </w:r>
     </w:p>
     <w:p>
@@ -543,7 +838,7 @@
         <w:t>#</w:t>
       </w:r>
       <w:r>
-        <w:t xml:space="preserve">                     2</w:t>
+        <w:t xml:space="preserve">                     2 #####</w:t>
       </w:r>
     </w:p>
     <w:p>
@@ -561,326 +856,46 @@
     </w:p>
     <w:p>
       <w:r>
-        <w:t>----- Joueur 1 -----</w:t>
-      </w:r>
-    </w:p>
-    <w:p>
-      <w:r>
-        <w:t>1 – Se déplacer</w:t>
-      </w:r>
-    </w:p>
-    <w:p>
-      <w:r>
-        <w:t>2 – Poser un mur</w:t>
-      </w:r>
-    </w:p>
-    <w:p>
-      <w:pPr>
-        <w:rPr>
-          <w:b/>
-          <w:u w:val="single"/>
-        </w:rPr>
-      </w:pPr>
-      <w:r>
-        <w:t xml:space="preserve">Votre choix ? </w:t>
-      </w:r>
-      <w:r>
-        <w:rPr>
-          <w:b/>
-          <w:u w:val="single"/>
-        </w:rPr>
-        <w:t>2</w:t>
-      </w:r>
-    </w:p>
-    <w:p>
-      <w:r>
-        <w:t>----- Joueur 1 -----</w:t>
-      </w:r>
-    </w:p>
-    <w:p>
-      <w:r>
-        <w:t>Le mur sera positionné en bas à droite de la case donnée.</w:t>
-      </w:r>
-    </w:p>
-    <w:p>
-      <w:pPr>
-        <w:rPr>
-          <w:b/>
-          <w:u w:val="single"/>
-        </w:rPr>
-      </w:pPr>
-      <w:r>
-        <w:t xml:space="preserve">Quelle colonne ? </w:t>
-      </w:r>
-      <w:r>
-        <w:rPr>
-          <w:b/>
-          <w:u w:val="single"/>
-        </w:rPr>
-        <w:t>4</w:t>
-      </w:r>
-    </w:p>
-    <w:p>
-      <w:pPr>
-        <w:rPr>
-          <w:b/>
-          <w:u w:val="single"/>
-        </w:rPr>
-      </w:pPr>
-      <w:r>
-        <w:t xml:space="preserve">Quelle ligne ? </w:t>
-      </w:r>
-      <w:r>
-        <w:rPr>
-          <w:b/>
-          <w:u w:val="single"/>
-        </w:rPr>
-        <w:t>4</w:t>
-      </w:r>
-    </w:p>
-    <w:p>
-      <w:r>
-        <w:t>1 – Vertical</w:t>
-      </w:r>
-    </w:p>
-    <w:p>
-      <w:r>
-        <w:t>2 – Horizontal</w:t>
-      </w:r>
-    </w:p>
-    <w:p>
-      <w:r>
-        <w:t xml:space="preserve">Quelle orientation ? </w:t>
-      </w:r>
-      <w:r>
-        <w:rPr>
-          <w:b/>
-          <w:u w:val="single"/>
-        </w:rPr>
-        <w:t>1</w:t>
-      </w:r>
-    </w:p>
-    <w:p>
-      <w:pPr>
-        <w:rPr>
-          <w:color w:val="FF0000"/>
-        </w:rPr>
-      </w:pPr>
-      <w:r>
-        <w:rPr>
-          <w:color w:val="FF0000"/>
-        </w:rPr>
-        <w:t xml:space="preserve">Ce mur ne peut être positionné à cet endroit. </w:t>
-      </w:r>
-    </w:p>
-    <w:p>
-      <w:r>
-        <w:t>----- Joueur 1 -----</w:t>
-      </w:r>
-    </w:p>
-    <w:p>
-      <w:r>
-        <w:t>1 – Se déplacer</w:t>
-      </w:r>
-    </w:p>
-    <w:p>
+        <w:t>----- Fin de partie -----</w:t>
+      </w:r>
+    </w:p>
+    <w:p>
+      <w:r>
+        <w:t>Félicitations au Joueur 2 qui gagne !</w:t>
+      </w:r>
+    </w:p>
+    <w:p>
+      <w:r>
+        <w:t>Bouh le looser Joueur 1 !</w:t>
+      </w:r>
+      <w:r>
+        <w:t xml:space="preserve"> </w:t>
+      </w:r>
+    </w:p>
+    <w:p>
+      <w:r>
+        <w:t>----- Menu -----</w:t>
+      </w:r>
+    </w:p>
+    <w:p>
+      <w:r>
+        <w:t>1 – Jouer</w:t>
+      </w:r>
+    </w:p>
+    <w:p>
+      <w:r>
+        <w:t>2 – Quitter</w:t>
+      </w:r>
+    </w:p>
+    <w:p>
+      <w:pPr>
+        <w:rPr>
+          <w:b/>
+          <w:u w:val="single"/>
+        </w:rPr>
+      </w:pPr>
       <w:r>
         <w:lastRenderedPageBreak/>
-        <w:t>2 – Poser un mur</w:t>
-      </w:r>
-      <w:r>
-        <w:t xml:space="preserve"> </w:t>
-      </w:r>
-    </w:p>
-    <w:p>
-      <w:pPr>
-        <w:rPr>
-          <w:b/>
-          <w:u w:val="single"/>
-        </w:rPr>
-      </w:pPr>
-      <w:r>
-        <w:t xml:space="preserve">Votre choix ? </w:t>
-      </w:r>
-      <w:r>
-        <w:rPr>
-          <w:b/>
-          <w:u w:val="single"/>
-        </w:rPr>
-        <w:t>2</w:t>
-      </w:r>
-    </w:p>
-    <w:p>
-      <w:r>
-        <w:t>----- Joueur 1 -----</w:t>
-      </w:r>
-    </w:p>
-    <w:p>
-      <w:r>
-        <w:t>Le mur sera positionné en bas à droite de la case donnée.</w:t>
-      </w:r>
-    </w:p>
-    <w:p>
-      <w:pPr>
-        <w:rPr>
-          <w:b/>
-          <w:u w:val="single"/>
-        </w:rPr>
-      </w:pPr>
-      <w:r>
-        <w:t xml:space="preserve">Quelle colonne ? </w:t>
-      </w:r>
-      <w:r>
-        <w:rPr>
-          <w:b/>
-          <w:u w:val="single"/>
-        </w:rPr>
-        <w:t>4</w:t>
-      </w:r>
-    </w:p>
-    <w:p>
-      <w:pPr>
-        <w:rPr>
-          <w:b/>
-          <w:u w:val="single"/>
-        </w:rPr>
-      </w:pPr>
-      <w:r>
-        <w:t xml:space="preserve">Quelle ligne ? </w:t>
-      </w:r>
-      <w:r>
-        <w:rPr>
-          <w:b/>
-          <w:u w:val="single"/>
-        </w:rPr>
-        <w:t>5</w:t>
-      </w:r>
-    </w:p>
-    <w:p>
-      <w:r>
-        <w:t>1 – Vertical</w:t>
-      </w:r>
-    </w:p>
-    <w:p>
-      <w:r>
-        <w:t>2 – Horizontal</w:t>
-      </w:r>
-    </w:p>
-    <w:p>
-      <w:r>
-        <w:t xml:space="preserve">Quelle orientation ? </w:t>
-      </w:r>
-      <w:r>
-        <w:rPr>
-          <w:b/>
-          <w:u w:val="single"/>
-        </w:rPr>
-        <w:t>1</w:t>
-      </w:r>
-    </w:p>
-    <w:p>
-      <w:r>
-        <w:t>######################</w:t>
-      </w:r>
-    </w:p>
-    <w:p>
-      <w:r>
-        <w:t>#</w:t>
-      </w:r>
-      <w:r>
-        <w:t xml:space="preserve">                     2 #####</w:t>
-      </w:r>
-    </w:p>
-    <w:p>
-      <w:r>
-        <w:t>#</w:t>
-      </w:r>
-      <w:r>
-        <w:t xml:space="preserve">                     1</w:t>
-      </w:r>
-    </w:p>
-    <w:p>
-      <w:r>
-        <w:t>######################</w:t>
-      </w:r>
-    </w:p>
-    <w:p>
-      <w:r>
-        <w:t>----- Joueur 2 (IA) -----</w:t>
-      </w:r>
-    </w:p>
-    <w:p>
-      <w:r>
-        <w:t>Pose un mur : (3 ; 4) Horizontal</w:t>
-      </w:r>
-    </w:p>
-    <w:p>
-      <w:r>
-        <w:t>######################</w:t>
-      </w:r>
-    </w:p>
-    <w:p>
-      <w:r>
-        <w:t>#</w:t>
-      </w:r>
-      <w:r>
-        <w:t xml:space="preserve">                     2 #####</w:t>
-      </w:r>
-    </w:p>
-    <w:p>
-      <w:r>
-        <w:t>#</w:t>
-      </w:r>
-      <w:r>
-        <w:t xml:space="preserve">                     1</w:t>
-      </w:r>
-    </w:p>
-    <w:p>
-      <w:r>
-        <w:t>######################</w:t>
-      </w:r>
-    </w:p>
-    <w:p>
-      <w:r>
-        <w:t>----- Fin de partie -----</w:t>
-      </w:r>
-    </w:p>
-    <w:p>
-      <w:r>
-        <w:t>Félicitations au Joueur 2 qui gagne !</w:t>
-      </w:r>
-    </w:p>
-    <w:p>
-      <w:r>
-        <w:t>Bouh le looser Joueur 1 !</w:t>
-      </w:r>
-      <w:r>
-        <w:t xml:space="preserve"> </w:t>
-      </w:r>
-    </w:p>
-    <w:p>
-      <w:r>
-        <w:t>----- Menu -----</w:t>
-      </w:r>
-    </w:p>
-    <w:p>
-      <w:r>
-        <w:t>1 – Jouer</w:t>
-      </w:r>
-    </w:p>
-    <w:p>
-      <w:r>
-        <w:t>2 – Quitter</w:t>
-      </w:r>
-    </w:p>
-    <w:p>
-      <w:pPr>
-        <w:rPr>
-          <w:b/>
-          <w:u w:val="single"/>
-        </w:rPr>
-      </w:pPr>
-      <w:r>
         <w:t xml:space="preserve">Votre choix ? </w:t>
       </w:r>
       <w:r>

</xml_diff>

<commit_message>
Ajout de la vue pour poser mur + FIX bug pathfinding
</commit_message>
<xml_diff>
--- a/menu.docx
+++ b/menu.docx
@@ -316,13 +316,7 @@
     </w:p>
     <w:p>
       <w:r>
-        <w:t xml:space="preserve">----- </w:t>
-      </w:r>
-      <w:r>
-        <w:t xml:space="preserve">Taille du plateau </w:t>
-      </w:r>
-      <w:r>
-        <w:t>-----</w:t>
+        <w:t>----- Taille du plateau -----</w:t>
       </w:r>
     </w:p>
     <w:p>
@@ -361,13 +355,7 @@
     </w:p>
     <w:p>
       <w:r>
-        <w:t xml:space="preserve">----- </w:t>
-      </w:r>
-      <w:r>
-        <w:t>Résumé</w:t>
-      </w:r>
-      <w:r>
-        <w:t xml:space="preserve"> -----</w:t>
+        <w:t>----- Résumé -----</w:t>
       </w:r>
     </w:p>
     <w:p>
@@ -379,547 +367,540 @@
       <w:r>
         <w:t>Taille du plateau : 7</w:t>
       </w:r>
+    </w:p>
+    <w:p>
+      <w:r>
+        <w:t>1 – Lancer la partie</w:t>
+      </w:r>
+    </w:p>
+    <w:p>
+      <w:r>
+        <w:t>2 – Retour</w:t>
+      </w:r>
+    </w:p>
+    <w:p>
+      <w:r>
+        <w:t xml:space="preserve">Votre choix ? </w:t>
+      </w:r>
+      <w:r>
+        <w:rPr>
+          <w:b/>
+          <w:u w:val="single"/>
+        </w:rPr>
+        <w:t>1</w:t>
+      </w:r>
+    </w:p>
+    <w:p>
+      <w:r>
+        <w:t>Lancement de la partie...</w:t>
+      </w:r>
+    </w:p>
+    <w:p>
+      <w:r>
+        <w:t>######################</w:t>
+      </w:r>
+    </w:p>
+    <w:p>
+      <w:r>
+        <w:t>#</w:t>
+      </w:r>
+      <w:r>
+        <w:t xml:space="preserve">                     2</w:t>
+      </w:r>
+    </w:p>
+    <w:p>
+      <w:r>
+        <w:t>#</w:t>
+      </w:r>
+      <w:r>
+        <w:t xml:space="preserve">                     1</w:t>
+      </w:r>
+    </w:p>
+    <w:p>
+      <w:r>
+        <w:t>######################</w:t>
+      </w:r>
+    </w:p>
+    <w:p>
+      <w:r>
+        <w:t>----- Joueur 1 -----</w:t>
+      </w:r>
+    </w:p>
+    <w:p>
+      <w:r>
+        <w:t>1 – Se déplacer</w:t>
+      </w:r>
+    </w:p>
+    <w:p>
+      <w:r>
+        <w:t>2 – Poser un mur</w:t>
+      </w:r>
+    </w:p>
+    <w:p>
+      <w:pPr>
+        <w:rPr>
+          <w:b/>
+          <w:u w:val="single"/>
+        </w:rPr>
+      </w:pPr>
+      <w:r>
+        <w:t xml:space="preserve">Votre choix ? </w:t>
+      </w:r>
+      <w:r>
+        <w:rPr>
+          <w:b/>
+          <w:u w:val="single"/>
+        </w:rPr>
+        <w:t>1</w:t>
+      </w:r>
+    </w:p>
+    <w:p>
+      <w:r>
+        <w:t>----- Joueur 1 -----</w:t>
+      </w:r>
+    </w:p>
+    <w:p>
+      <w:r>
+        <w:t>1 – Diagonale : Haut/Gauche</w:t>
+      </w:r>
+    </w:p>
+    <w:p>
+      <w:r>
+        <w:lastRenderedPageBreak/>
+        <w:t>2 – Diagonale : Haut/Droite</w:t>
+      </w:r>
+    </w:p>
+    <w:p>
+      <w:r>
+        <w:t>3 – Gauche</w:t>
+      </w:r>
+    </w:p>
+    <w:p>
+      <w:r>
+        <w:t>4 – Droite</w:t>
+      </w:r>
+    </w:p>
+    <w:p>
+      <w:r>
+        <w:t>5 – Retour</w:t>
+      </w:r>
+    </w:p>
+    <w:p>
+      <w:r>
+        <w:t xml:space="preserve">Votre choix ? </w:t>
+      </w:r>
+      <w:r>
+        <w:rPr>
+          <w:b/>
+          <w:u w:val="single"/>
+        </w:rPr>
+        <w:t>3</w:t>
+      </w:r>
+    </w:p>
+    <w:p>
+      <w:r>
+        <w:t>######################</w:t>
+      </w:r>
+    </w:p>
+    <w:p>
+      <w:r>
+        <w:t>#</w:t>
+      </w:r>
+      <w:r>
+        <w:t xml:space="preserve">                     2</w:t>
+      </w:r>
+    </w:p>
+    <w:p>
+      <w:r>
+        <w:t>#</w:t>
+      </w:r>
+      <w:r>
+        <w:t xml:space="preserve">                     1</w:t>
+      </w:r>
+    </w:p>
+    <w:p>
+      <w:r>
+        <w:t>######################</w:t>
+      </w:r>
+    </w:p>
+    <w:p>
+      <w:r>
+        <w:t>----- Joueur 2 (IA) -----</w:t>
+      </w:r>
+    </w:p>
+    <w:p>
+      <w:r>
+        <w:t>Se déplace : Bas</w:t>
+      </w:r>
+    </w:p>
+    <w:p>
+      <w:r>
+        <w:t>######################</w:t>
+      </w:r>
+    </w:p>
+    <w:p>
+      <w:r>
+        <w:t>#</w:t>
+      </w:r>
+      <w:r>
+        <w:t xml:space="preserve">                     2</w:t>
+      </w:r>
+    </w:p>
+    <w:p>
+      <w:r>
+        <w:t>#</w:t>
+      </w:r>
+      <w:r>
+        <w:t xml:space="preserve">                     1</w:t>
+      </w:r>
+    </w:p>
+    <w:p>
+      <w:r>
+        <w:t>######################</w:t>
+      </w:r>
+    </w:p>
+    <w:p>
+      <w:r>
+        <w:t>----- Joueur 1 -----</w:t>
+      </w:r>
+    </w:p>
+    <w:p>
+      <w:r>
+        <w:t>1 – Se déplacer</w:t>
+      </w:r>
+    </w:p>
+    <w:p>
+      <w:r>
+        <w:t>2 – Poser un mur</w:t>
+      </w:r>
+    </w:p>
+    <w:p>
+      <w:pPr>
+        <w:rPr>
+          <w:b/>
+          <w:u w:val="single"/>
+        </w:rPr>
+      </w:pPr>
+      <w:r>
+        <w:t xml:space="preserve">Votre choix ? </w:t>
+      </w:r>
+      <w:r>
+        <w:rPr>
+          <w:b/>
+          <w:u w:val="single"/>
+        </w:rPr>
+        <w:t>2</w:t>
+      </w:r>
+    </w:p>
+    <w:p>
+      <w:r>
+        <w:t>----- Joueur 1 -----</w:t>
+      </w:r>
+    </w:p>
+    <w:p>
+      <w:r>
+        <w:t>Le mur sera positionné en bas à droite de la case donnée.</w:t>
+      </w:r>
+    </w:p>
+    <w:p>
+      <w:pPr>
+        <w:rPr>
+          <w:b/>
+          <w:u w:val="single"/>
+        </w:rPr>
+      </w:pPr>
+      <w:r>
+        <w:t xml:space="preserve">Quelle colonne ? </w:t>
+      </w:r>
+      <w:r>
+        <w:rPr>
+          <w:b/>
+          <w:u w:val="single"/>
+        </w:rPr>
+        <w:t>4</w:t>
+      </w:r>
+    </w:p>
+    <w:p>
+      <w:pPr>
+        <w:rPr>
+          <w:b/>
+          <w:u w:val="single"/>
+        </w:rPr>
+      </w:pPr>
+      <w:r>
+        <w:t xml:space="preserve">Quelle ligne ? </w:t>
+      </w:r>
+      <w:r>
+        <w:rPr>
+          <w:b/>
+          <w:u w:val="single"/>
+        </w:rPr>
+        <w:t>4</w:t>
+      </w:r>
+    </w:p>
+    <w:p>
+      <w:r>
+        <w:t>1 – Vertical</w:t>
+      </w:r>
+    </w:p>
+    <w:p>
+      <w:r>
+        <w:t>2 – Horizontal</w:t>
+      </w:r>
+    </w:p>
+    <w:p>
+      <w:r>
+        <w:t xml:space="preserve">Quelle orientation ? </w:t>
+      </w:r>
+      <w:r>
+        <w:rPr>
+          <w:b/>
+          <w:u w:val="single"/>
+        </w:rPr>
+        <w:t>1</w:t>
+      </w:r>
+    </w:p>
+    <w:p>
+      <w:pPr>
+        <w:rPr>
+          <w:color w:val="FF0000"/>
+        </w:rPr>
+      </w:pPr>
+      <w:r>
+        <w:rPr>
+          <w:color w:val="FF0000"/>
+        </w:rPr>
+        <w:t xml:space="preserve">Ce mur ne peut être positionné à cet endroit. </w:t>
+      </w:r>
+    </w:p>
+    <w:p>
+      <w:r>
+        <w:lastRenderedPageBreak/>
+        <w:t>----- Joueur 1 -----</w:t>
+      </w:r>
+    </w:p>
+    <w:p>
+      <w:r>
+        <w:t>1 – Se déplacer</w:t>
+      </w:r>
+    </w:p>
+    <w:p>
+      <w:r>
+        <w:t>2 – Poser un mur</w:t>
+      </w:r>
+      <w:r>
+        <w:t xml:space="preserve"> </w:t>
+      </w:r>
+    </w:p>
+    <w:p>
+      <w:pPr>
+        <w:rPr>
+          <w:b/>
+          <w:u w:val="single"/>
+        </w:rPr>
+      </w:pPr>
+      <w:r>
+        <w:t xml:space="preserve">Votre choix ? </w:t>
+      </w:r>
+      <w:r>
+        <w:rPr>
+          <w:b/>
+          <w:u w:val="single"/>
+        </w:rPr>
+        <w:t>2</w:t>
+      </w:r>
+    </w:p>
+    <w:p>
+      <w:r>
+        <w:t>----- Joueur 1 -----</w:t>
+      </w:r>
+    </w:p>
+    <w:p>
+      <w:r>
+        <w:t>Le mur sera positionné en bas à droite de la case donnée.</w:t>
+      </w:r>
+    </w:p>
+    <w:p>
+      <w:pPr>
+        <w:rPr>
+          <w:b/>
+          <w:u w:val="single"/>
+        </w:rPr>
+      </w:pPr>
+      <w:r>
+        <w:t xml:space="preserve">Quelle colonne ? </w:t>
+      </w:r>
+      <w:r>
+        <w:rPr>
+          <w:b/>
+          <w:u w:val="single"/>
+        </w:rPr>
+        <w:t>4</w:t>
+      </w:r>
+    </w:p>
+    <w:p>
+      <w:pPr>
+        <w:rPr>
+          <w:b/>
+          <w:u w:val="single"/>
+        </w:rPr>
+      </w:pPr>
+      <w:r>
+        <w:t xml:space="preserve">Quelle ligne ? </w:t>
+      </w:r>
+      <w:r>
+        <w:rPr>
+          <w:b/>
+          <w:u w:val="single"/>
+        </w:rPr>
+        <w:t>5</w:t>
+      </w:r>
+    </w:p>
+    <w:p>
+      <w:r>
+        <w:t>1 – Vertical</w:t>
+      </w:r>
+    </w:p>
+    <w:p>
+      <w:r>
+        <w:t>2 – Horizontal</w:t>
+      </w:r>
+    </w:p>
+    <w:p>
+      <w:r>
+        <w:t xml:space="preserve">Quelle orientation ? </w:t>
+      </w:r>
+      <w:r>
+        <w:rPr>
+          <w:b/>
+          <w:u w:val="single"/>
+        </w:rPr>
+        <w:t>1</w:t>
+      </w:r>
+    </w:p>
+    <w:p>
+      <w:r>
+        <w:t>######################</w:t>
+      </w:r>
+    </w:p>
+    <w:p>
+      <w:r>
+        <w:t>#</w:t>
+      </w:r>
+      <w:r>
+        <w:t xml:space="preserve">                     2 #####</w:t>
+      </w:r>
+    </w:p>
+    <w:p>
+      <w:r>
+        <w:t>#</w:t>
+      </w:r>
+      <w:r>
+        <w:t xml:space="preserve">                     1</w:t>
+      </w:r>
+    </w:p>
+    <w:p>
+      <w:r>
+        <w:t>######################</w:t>
+      </w:r>
+    </w:p>
+    <w:p>
+      <w:r>
+        <w:t>----- Joueur 2 (IA) -----</w:t>
+      </w:r>
+    </w:p>
+    <w:p>
+      <w:r>
+        <w:t>Pose un mur : (3 ; 4) Horizontal</w:t>
+      </w:r>
+    </w:p>
+    <w:p>
+      <w:r>
+        <w:t>######################</w:t>
+      </w:r>
+    </w:p>
+    <w:p>
+      <w:r>
+        <w:t>#</w:t>
+      </w:r>
+      <w:r>
+        <w:t xml:space="preserve">                     2 #####</w:t>
+      </w:r>
+    </w:p>
+    <w:p>
+      <w:r>
+        <w:t>#</w:t>
+      </w:r>
+      <w:r>
+        <w:t xml:space="preserve">                     1</w:t>
+      </w:r>
+    </w:p>
+    <w:p>
+      <w:r>
+        <w:t>######################</w:t>
+      </w:r>
+    </w:p>
+    <w:p>
+      <w:r>
+        <w:t>----- Fin de partie -----</w:t>
+      </w:r>
+    </w:p>
+    <w:p>
+      <w:r>
+        <w:t>Félicitations au Joueur 2 qui gagne !</w:t>
+      </w:r>
+    </w:p>
+    <w:p>
+      <w:r>
+        <w:t>Bouh le looser Joueur 1 !</w:t>
+      </w:r>
+      <w:r>
+        <w:t xml:space="preserve"> </w:t>
+      </w:r>
+    </w:p>
+    <w:p>
+      <w:r>
+        <w:t>----- Menu -----</w:t>
+      </w:r>
+    </w:p>
+    <w:p>
+      <w:r>
+        <w:t>1 – Jouer</w:t>
+      </w:r>
+    </w:p>
+    <w:p>
+      <w:r>
+        <w:t>2 – Quitter</w:t>
+      </w:r>
+    </w:p>
+    <w:p>
+      <w:pPr>
+        <w:rPr>
+          <w:b/>
+          <w:u w:val="single"/>
+        </w:rPr>
+      </w:pPr>
+      <w:r>
+        <w:lastRenderedPageBreak/>
+        <w:t xml:space="preserve">Votre choix ? </w:t>
+      </w:r>
+      <w:r>
+        <w:rPr>
+          <w:b/>
+          <w:u w:val="single"/>
+        </w:rPr>
+        <w:t>2</w:t>
+      </w:r>
+    </w:p>
+    <w:p>
+      <w:pPr>
+        <w:rPr>
+          <w:lang w:val="en-US"/>
+        </w:rPr>
+      </w:pPr>
       <w:bookmarkStart w:id="0" w:name="_GoBack"/>
       <w:bookmarkEnd w:id="0"/>
     </w:p>
-    <w:p>
-      <w:r>
-        <w:t>1 – Lancer la partie</w:t>
-      </w:r>
-    </w:p>
-    <w:p>
-      <w:r>
-        <w:t>2 – Retour</w:t>
-      </w:r>
-    </w:p>
-    <w:p>
-      <w:r>
-        <w:t xml:space="preserve">Votre choix ? </w:t>
-      </w:r>
-      <w:r>
-        <w:rPr>
-          <w:b/>
-          <w:u w:val="single"/>
-        </w:rPr>
-        <w:t>1</w:t>
-      </w:r>
-    </w:p>
-    <w:p>
-      <w:r>
-        <w:t>Lancement de la partie...</w:t>
-      </w:r>
-    </w:p>
-    <w:p>
-      <w:r>
-        <w:t>######################</w:t>
-      </w:r>
-    </w:p>
-    <w:p>
-      <w:r>
-        <w:t>#</w:t>
-      </w:r>
-      <w:r>
-        <w:t xml:space="preserve">                     2</w:t>
-      </w:r>
-    </w:p>
-    <w:p>
-      <w:r>
-        <w:t>#</w:t>
-      </w:r>
-      <w:r>
-        <w:t xml:space="preserve">                     1</w:t>
-      </w:r>
-    </w:p>
-    <w:p>
-      <w:r>
-        <w:t>######################</w:t>
-      </w:r>
-    </w:p>
-    <w:p>
-      <w:r>
-        <w:t>----- Joueur 1 -----</w:t>
-      </w:r>
-    </w:p>
-    <w:p>
-      <w:r>
-        <w:t>1 – Se déplacer</w:t>
-      </w:r>
-    </w:p>
-    <w:p>
-      <w:r>
-        <w:t>2 – Poser un mur</w:t>
-      </w:r>
-    </w:p>
-    <w:p>
-      <w:pPr>
-        <w:rPr>
-          <w:b/>
-          <w:u w:val="single"/>
-        </w:rPr>
-      </w:pPr>
-      <w:r>
-        <w:t xml:space="preserve">Votre choix ? </w:t>
-      </w:r>
-      <w:r>
-        <w:rPr>
-          <w:b/>
-          <w:u w:val="single"/>
-        </w:rPr>
-        <w:t>1</w:t>
-      </w:r>
-    </w:p>
-    <w:p>
-      <w:r>
-        <w:t>----- Joueur 1 -----</w:t>
-      </w:r>
-    </w:p>
-    <w:p>
-      <w:r>
-        <w:t>1 – Diagonale : Haut/Gauche</w:t>
-      </w:r>
-    </w:p>
-    <w:p>
-      <w:r>
-        <w:lastRenderedPageBreak/>
-        <w:t>2 – Diagonale : Haut/Droite</w:t>
-      </w:r>
-    </w:p>
-    <w:p>
-      <w:r>
-        <w:t>3 – Gauche</w:t>
-      </w:r>
-    </w:p>
-    <w:p>
-      <w:r>
-        <w:t>4 – Droite</w:t>
-      </w:r>
-    </w:p>
-    <w:p>
-      <w:r>
-        <w:t>5 – Retour</w:t>
-      </w:r>
-    </w:p>
-    <w:p>
-      <w:r>
-        <w:t xml:space="preserve">Votre choix ? </w:t>
-      </w:r>
-      <w:r>
-        <w:rPr>
-          <w:b/>
-          <w:u w:val="single"/>
-        </w:rPr>
-        <w:t>3</w:t>
-      </w:r>
-    </w:p>
-    <w:p>
-      <w:r>
-        <w:t>######################</w:t>
-      </w:r>
-    </w:p>
-    <w:p>
-      <w:r>
-        <w:t>#</w:t>
-      </w:r>
-      <w:r>
-        <w:t xml:space="preserve">                     2</w:t>
-      </w:r>
-    </w:p>
-    <w:p>
-      <w:r>
-        <w:t>#</w:t>
-      </w:r>
-      <w:r>
-        <w:t xml:space="preserve">                     1</w:t>
-      </w:r>
-    </w:p>
-    <w:p>
-      <w:r>
-        <w:t>######################</w:t>
-      </w:r>
-    </w:p>
-    <w:p>
-      <w:r>
-        <w:t>----- Joueur 2 (IA) -----</w:t>
-      </w:r>
-    </w:p>
-    <w:p>
-      <w:r>
-        <w:t>Se déplace : Bas</w:t>
-      </w:r>
-    </w:p>
-    <w:p>
-      <w:r>
-        <w:t>######################</w:t>
-      </w:r>
-    </w:p>
-    <w:p>
-      <w:r>
-        <w:t>#</w:t>
-      </w:r>
-      <w:r>
-        <w:t xml:space="preserve">                     2</w:t>
-      </w:r>
-    </w:p>
-    <w:p>
-      <w:r>
-        <w:t>#</w:t>
-      </w:r>
-      <w:r>
-        <w:t xml:space="preserve">                     1</w:t>
-      </w:r>
-    </w:p>
-    <w:p>
-      <w:r>
-        <w:t>######################</w:t>
-      </w:r>
-    </w:p>
-    <w:p>
-      <w:r>
-        <w:t>----- Joueur 1 -----</w:t>
-      </w:r>
-    </w:p>
-    <w:p>
-      <w:r>
-        <w:t>1 – Se déplacer</w:t>
-      </w:r>
-    </w:p>
-    <w:p>
-      <w:r>
-        <w:t>2 – Poser un mur</w:t>
-      </w:r>
-    </w:p>
-    <w:p>
-      <w:pPr>
-        <w:rPr>
-          <w:b/>
-          <w:u w:val="single"/>
-        </w:rPr>
-      </w:pPr>
-      <w:r>
-        <w:t xml:space="preserve">Votre choix ? </w:t>
-      </w:r>
-      <w:r>
-        <w:rPr>
-          <w:b/>
-          <w:u w:val="single"/>
-        </w:rPr>
-        <w:t>2</w:t>
-      </w:r>
-    </w:p>
-    <w:p>
-      <w:r>
-        <w:t>----- Joueur 1 -----</w:t>
-      </w:r>
-    </w:p>
-    <w:p>
-      <w:r>
-        <w:t>Le mur sera positionné en bas à droite de la case donnée.</w:t>
-      </w:r>
-    </w:p>
-    <w:p>
-      <w:pPr>
-        <w:rPr>
-          <w:b/>
-          <w:u w:val="single"/>
-        </w:rPr>
-      </w:pPr>
-      <w:r>
-        <w:t xml:space="preserve">Quelle colonne ? </w:t>
-      </w:r>
-      <w:r>
-        <w:rPr>
-          <w:b/>
-          <w:u w:val="single"/>
-        </w:rPr>
-        <w:t>4</w:t>
-      </w:r>
-    </w:p>
-    <w:p>
-      <w:pPr>
-        <w:rPr>
-          <w:b/>
-          <w:u w:val="single"/>
-        </w:rPr>
-      </w:pPr>
-      <w:r>
-        <w:t xml:space="preserve">Quelle ligne ? </w:t>
-      </w:r>
-      <w:r>
-        <w:rPr>
-          <w:b/>
-          <w:u w:val="single"/>
-        </w:rPr>
-        <w:t>4</w:t>
-      </w:r>
-    </w:p>
-    <w:p>
-      <w:r>
-        <w:t>1 – Vertical</w:t>
-      </w:r>
-    </w:p>
-    <w:p>
-      <w:r>
-        <w:t>2 – Horizontal</w:t>
-      </w:r>
-    </w:p>
-    <w:p>
-      <w:r>
-        <w:t xml:space="preserve">Quelle orientation ? </w:t>
-      </w:r>
-      <w:r>
-        <w:rPr>
-          <w:b/>
-          <w:u w:val="single"/>
-        </w:rPr>
-        <w:t>1</w:t>
-      </w:r>
-    </w:p>
-    <w:p>
-      <w:pPr>
-        <w:rPr>
-          <w:color w:val="FF0000"/>
-        </w:rPr>
-      </w:pPr>
-      <w:r>
-        <w:rPr>
-          <w:color w:val="FF0000"/>
-        </w:rPr>
-        <w:t xml:space="preserve">Ce mur ne peut être positionné à cet endroit. </w:t>
-      </w:r>
-    </w:p>
-    <w:p>
-      <w:r>
-        <w:lastRenderedPageBreak/>
-        <w:t>----- Joueur 1 -----</w:t>
-      </w:r>
-    </w:p>
-    <w:p>
-      <w:r>
-        <w:t>1 – Se déplacer</w:t>
-      </w:r>
-    </w:p>
-    <w:p>
-      <w:r>
-        <w:t>2 – Poser un mur</w:t>
-      </w:r>
-      <w:r>
-        <w:t xml:space="preserve"> </w:t>
-      </w:r>
-    </w:p>
-    <w:p>
-      <w:pPr>
-        <w:rPr>
-          <w:b/>
-          <w:u w:val="single"/>
-        </w:rPr>
-      </w:pPr>
-      <w:r>
-        <w:t xml:space="preserve">Votre choix ? </w:t>
-      </w:r>
-      <w:r>
-        <w:rPr>
-          <w:b/>
-          <w:u w:val="single"/>
-        </w:rPr>
-        <w:t>2</w:t>
-      </w:r>
-    </w:p>
-    <w:p>
-      <w:r>
-        <w:t>----- Joueur 1 -----</w:t>
-      </w:r>
-    </w:p>
-    <w:p>
-      <w:r>
-        <w:t>Le mur sera positionné en bas à droite de la case donnée.</w:t>
-      </w:r>
-    </w:p>
-    <w:p>
-      <w:pPr>
-        <w:rPr>
-          <w:b/>
-          <w:u w:val="single"/>
-        </w:rPr>
-      </w:pPr>
-      <w:r>
-        <w:t xml:space="preserve">Quelle colonne ? </w:t>
-      </w:r>
-      <w:r>
-        <w:rPr>
-          <w:b/>
-          <w:u w:val="single"/>
-        </w:rPr>
-        <w:t>4</w:t>
-      </w:r>
-    </w:p>
-    <w:p>
-      <w:pPr>
-        <w:rPr>
-          <w:b/>
-          <w:u w:val="single"/>
-        </w:rPr>
-      </w:pPr>
-      <w:r>
-        <w:t xml:space="preserve">Quelle ligne ? </w:t>
-      </w:r>
-      <w:r>
-        <w:rPr>
-          <w:b/>
-          <w:u w:val="single"/>
-        </w:rPr>
-        <w:t>5</w:t>
-      </w:r>
-    </w:p>
-    <w:p>
-      <w:r>
-        <w:t>1 – Vertical</w:t>
-      </w:r>
-    </w:p>
-    <w:p>
-      <w:r>
-        <w:t>2 – Horizontal</w:t>
-      </w:r>
-    </w:p>
-    <w:p>
-      <w:r>
-        <w:t xml:space="preserve">Quelle orientation ? </w:t>
-      </w:r>
-      <w:r>
-        <w:rPr>
-          <w:b/>
-          <w:u w:val="single"/>
-        </w:rPr>
-        <w:t>1</w:t>
-      </w:r>
-    </w:p>
-    <w:p>
-      <w:r>
-        <w:t>######################</w:t>
-      </w:r>
-    </w:p>
-    <w:p>
-      <w:r>
-        <w:t>#</w:t>
-      </w:r>
-      <w:r>
-        <w:t xml:space="preserve">                     2 #####</w:t>
-      </w:r>
-    </w:p>
-    <w:p>
-      <w:r>
-        <w:t>#</w:t>
-      </w:r>
-      <w:r>
-        <w:t xml:space="preserve">                     1</w:t>
-      </w:r>
-    </w:p>
-    <w:p>
-      <w:r>
-        <w:t>######################</w:t>
-      </w:r>
-    </w:p>
-    <w:p>
-      <w:r>
-        <w:t>----- Joueur 2 (IA) -----</w:t>
-      </w:r>
-    </w:p>
-    <w:p>
-      <w:r>
-        <w:t>Pose un mur : (3 ; 4) Horizontal</w:t>
-      </w:r>
-    </w:p>
-    <w:p>
-      <w:r>
-        <w:t>######################</w:t>
-      </w:r>
-    </w:p>
-    <w:p>
-      <w:r>
-        <w:t>#</w:t>
-      </w:r>
-      <w:r>
-        <w:t xml:space="preserve">                     2 #####</w:t>
-      </w:r>
-    </w:p>
-    <w:p>
-      <w:r>
-        <w:t>#</w:t>
-      </w:r>
-      <w:r>
-        <w:t xml:space="preserve">                     1</w:t>
-      </w:r>
-    </w:p>
-    <w:p>
-      <w:r>
-        <w:t>######################</w:t>
-      </w:r>
-    </w:p>
-    <w:p>
-      <w:r>
-        <w:t>----- Fin de partie -----</w:t>
-      </w:r>
-    </w:p>
-    <w:p>
-      <w:r>
-        <w:t>Félicitations au Joueur 2 qui gagne !</w:t>
-      </w:r>
-    </w:p>
-    <w:p>
-      <w:r>
-        <w:t>Bouh le looser Joueur 1 !</w:t>
-      </w:r>
-      <w:r>
-        <w:t xml:space="preserve"> </w:t>
-      </w:r>
-    </w:p>
-    <w:p>
-      <w:r>
-        <w:t>----- Menu -----</w:t>
-      </w:r>
-    </w:p>
-    <w:p>
-      <w:r>
-        <w:t>1 – Jouer</w:t>
-      </w:r>
-    </w:p>
-    <w:p>
-      <w:r>
-        <w:t>2 – Quitter</w:t>
-      </w:r>
-    </w:p>
-    <w:p>
-      <w:pPr>
-        <w:rPr>
-          <w:b/>
-          <w:u w:val="single"/>
-        </w:rPr>
-      </w:pPr>
-      <w:r>
-        <w:lastRenderedPageBreak/>
-        <w:t xml:space="preserve">Votre choix ? </w:t>
-      </w:r>
-      <w:r>
-        <w:rPr>
-          <w:b/>
-          <w:u w:val="single"/>
-        </w:rPr>
-        <w:t>2</w:t>
-      </w:r>
-    </w:p>
-    <w:p>
-      <w:pPr>
-        <w:rPr>
-          <w:b/>
-          <w:u w:val="single"/>
-        </w:rPr>
-      </w:pPr>
-    </w:p>
-    <w:p/>
-    <w:p/>
-    <w:p/>
-    <w:p/>
-    <w:p/>
-    <w:p/>
     <w:sectPr>
       <w:pgSz w:w="11906" w:h="16838"/>
       <w:pgMar w:top="1417" w:right="1417" w:bottom="1417" w:left="1417" w:header="708" w:footer="708" w:gutter="0"/>

</xml_diff>